<commit_message>
footer first tab made responsive
</commit_message>
<xml_diff>
--- a/tasks.docx
+++ b/tasks.docx
@@ -109,37 +109,43 @@
       <w:pPr>
         <w:bidi/>
         <w:rPr>
+          <w:lang w:bidi="fa-IR"/>
+        </w:rPr>
+      </w:pPr>
+      <w:r>
+        <w:rPr>
           <w:rFonts w:hint="cs"/>
           <w:rtl/>
           <w:lang w:bidi="fa-IR"/>
         </w:rPr>
-      </w:pPr>
-      <w:r>
-        <w:rPr>
-          <w:rFonts w:hint="cs"/>
-          <w:rtl/>
+        <w:t>راست چین کردن شبکه های اجتماعی</w:t>
+      </w:r>
+    </w:p>
+    <w:p>
+      <w:pPr>
+        <w:bidi/>
+        <w:rPr>
           <w:lang w:bidi="fa-IR"/>
         </w:rPr>
-        <w:t>راست چین کردن شبکه های اجتماعی</w:t>
-      </w:r>
+      </w:pPr>
+    </w:p>
+    <w:p>
+      <w:pPr>
+        <w:bidi/>
+        <w:rPr>
+          <w:lang w:bidi="fa-IR"/>
+        </w:rPr>
+      </w:pPr>
+    </w:p>
+    <w:p>
+      <w:pPr>
+        <w:bidi/>
+        <w:rPr>
+          <w:lang w:bidi="fa-IR"/>
+        </w:rPr>
+      </w:pPr>
       <w:bookmarkStart w:id="0" w:name="_GoBack"/>
       <w:bookmarkEnd w:id="0"/>
-    </w:p>
-    <w:p>
-      <w:pPr>
-        <w:bidi/>
-        <w:rPr>
-          <w:lang w:bidi="fa-IR"/>
-        </w:rPr>
-      </w:pPr>
-    </w:p>
-    <w:p>
-      <w:pPr>
-        <w:bidi/>
-        <w:rPr>
-          <w:lang w:bidi="fa-IR"/>
-        </w:rPr>
-      </w:pPr>
     </w:p>
     <w:sectPr>
       <w:pgSz w:w="12240" w:h="15840"/>

</xml_diff>

<commit_message>
some modifications after publication of the side on the internet under kowsarbaft
</commit_message>
<xml_diff>
--- a/tasks.docx
+++ b/tasks.docx
@@ -57,28 +57,8 @@
           <w:lang w:val="fr-FR" w:bidi="fa-IR"/>
         </w:rPr>
       </w:pPr>
-      <w:r>
-        <w:rPr>
-          <w:rFonts w:hint="cs"/>
-          <w:rtl/>
-          <w:lang w:val="fr-FR" w:bidi="fa-IR"/>
-        </w:rPr>
-        <w:t xml:space="preserve">درست کردن لینک های </w:t>
-      </w:r>
-      <w:r>
-        <w:rPr>
-          <w:lang w:val="fr-FR" w:bidi="fa-IR"/>
-        </w:rPr>
-        <w:t>customers logos</w:t>
-      </w:r>
-    </w:p>
-    <w:p>
-      <w:pPr>
-        <w:bidi/>
-        <w:rPr>
-          <w:lang w:val="fr-FR" w:bidi="fa-IR"/>
-        </w:rPr>
-      </w:pPr>
+      <w:bookmarkStart w:id="0" w:name="_GoBack"/>
+      <w:bookmarkEnd w:id="0"/>
       <w:r>
         <w:rPr>
           <w:rFonts w:hint="cs"/>
@@ -92,17 +72,15 @@
       <w:pPr>
         <w:bidi/>
         <w:rPr>
-          <w:lang w:bidi="fa-IR"/>
-        </w:rPr>
-      </w:pPr>
-      <w:bookmarkStart w:id="0" w:name="_GoBack"/>
-      <w:bookmarkEnd w:id="0"/>
+          <w:lang w:val="fr-FR" w:bidi="fa-IR"/>
+        </w:rPr>
+      </w:pPr>
     </w:p>
     <w:p>
       <w:pPr>
         <w:bidi/>
         <w:rPr>
-          <w:lang w:bidi="fa-IR"/>
+          <w:lang w:val="fr-FR" w:bidi="fa-IR"/>
         </w:rPr>
       </w:pPr>
     </w:p>
@@ -110,7 +88,7 @@
       <w:pPr>
         <w:bidi/>
         <w:rPr>
-          <w:lang w:bidi="fa-IR"/>
+          <w:lang w:val="fr-FR" w:bidi="fa-IR"/>
         </w:rPr>
       </w:pPr>
     </w:p>

</xml_diff>